<commit_message>
Working sensor reading - Removed air_x
</commit_message>
<xml_diff>
--- a/DATASHEET.docx
+++ b/DATASHEET.docx
@@ -108,6 +108,7 @@
             <w:shd w:val="clear" w:color="auto" w:fill="DEEAF6" w:themeFill="accent5" w:themeFillTint="33"/>
           </w:tcPr>
           <w:p>
+            <w:bookmarkStart w:id="0" w:name="_GoBack"/>
             <w:proofErr w:type="spellStart"/>
             <w:r>
               <w:t>tau_x</w:t>
@@ -138,6 +139,7 @@
           </w:p>
         </w:tc>
       </w:tr>
+      <w:bookmarkEnd w:id="0"/>
       <w:tr>
         <w:tc>
           <w:tcPr>
@@ -224,7 +226,7 @@
           <w:p>
             <w:proofErr w:type="spellStart"/>
             <w:r>
-              <w:t>air_x</w:t>
+              <w:t>kai_uwe</w:t>
             </w:r>
             <w:proofErr w:type="spellEnd"/>
           </w:p>
@@ -236,23 +238,55 @@
           </w:tcPr>
           <w:p>
             <w:r>
-              <w:t xml:space="preserve">Sensor im Raum von X später ein zentraler </w:t>
-            </w:r>
+              <w:t>Spiegel</w:t>
+            </w:r>
+          </w:p>
+        </w:tc>
+        <w:tc>
+          <w:tcPr>
+            <w:tcW w:w="4389" w:type="dxa"/>
+            <w:shd w:val="clear" w:color="auto" w:fill="DEEAF6" w:themeFill="accent5" w:themeFillTint="33"/>
+          </w:tcPr>
+          <w:p>
+            <w:r>
+              <w:t>Empfehlung zum Lüften</w:t>
+            </w:r>
+          </w:p>
+        </w:tc>
+      </w:tr>
+      <w:tr>
+        <w:tc>
+          <w:tcPr>
+            <w:tcW w:w="2122" w:type="dxa"/>
+            <w:shd w:val="clear" w:color="auto" w:fill="DEEAF6" w:themeFill="accent5" w:themeFillTint="33"/>
+          </w:tcPr>
+          <w:p>
             <w:proofErr w:type="spellStart"/>
             <w:r>
-              <w:t>Node</w:t>
+              <w:t>mode_led</w:t>
             </w:r>
             <w:proofErr w:type="spellEnd"/>
           </w:p>
         </w:tc>
         <w:tc>
           <w:tcPr>
-            <w:tcW w:w="4389" w:type="dxa"/>
-            <w:shd w:val="clear" w:color="auto" w:fill="DEEAF6" w:themeFill="accent5" w:themeFillTint="33"/>
-          </w:tcPr>
-          <w:p>
-            <w:r>
-              <w:t>Empfehlung zum Lüften</w:t>
+            <w:tcW w:w="2551" w:type="dxa"/>
+            <w:shd w:val="clear" w:color="auto" w:fill="DEEAF6" w:themeFill="accent5" w:themeFillTint="33"/>
+          </w:tcPr>
+          <w:p>
+            <w:r>
+              <w:t>App</w:t>
+            </w:r>
+          </w:p>
+        </w:tc>
+        <w:tc>
+          <w:tcPr>
+            <w:tcW w:w="4389" w:type="dxa"/>
+            <w:shd w:val="clear" w:color="auto" w:fill="DEEAF6" w:themeFill="accent5" w:themeFillTint="33"/>
+          </w:tcPr>
+          <w:p>
+            <w:r>
+              <w:t>Wechselt den Modus der LED-Matrix (S/T)</w:t>
             </w:r>
           </w:p>
         </w:tc>
@@ -266,7 +300,7 @@
           <w:p>
             <w:proofErr w:type="spellStart"/>
             <w:r>
-              <w:t>mode_led</w:t>
+              <w:t>msg_led</w:t>
             </w:r>
             <w:proofErr w:type="spellEnd"/>
           </w:p>
@@ -289,7 +323,7 @@
           </w:tcPr>
           <w:p>
             <w:r>
-              <w:t>Wechselt den Modus der LED-Matrix (S/T)</w:t>
+              <w:t>Neue Nachricht, welche auf der LED-Matrix angezeigt werden soll (String)</w:t>
             </w:r>
           </w:p>
         </w:tc>
@@ -303,7 +337,7 @@
           <w:p>
             <w:proofErr w:type="spellStart"/>
             <w:r>
-              <w:t>msg_led</w:t>
+              <w:t>info_led</w:t>
             </w:r>
             <w:proofErr w:type="spellEnd"/>
           </w:p>
@@ -326,7 +360,100 @@
           </w:tcPr>
           <w:p>
             <w:r>
-              <w:t>Neue Nachricht, welche auf der LED-Matrix angezeigt werden soll (String)</w:t>
+              <w:t>Fordert Informationen von LED-Matrix über sich</w:t>
+            </w:r>
+          </w:p>
+        </w:tc>
+      </w:tr>
+      <w:tr>
+        <w:tc>
+          <w:tcPr>
+            <w:tcW w:w="2122" w:type="dxa"/>
+            <w:shd w:val="clear" w:color="auto" w:fill="DEEAF6" w:themeFill="accent5" w:themeFillTint="33"/>
+          </w:tcPr>
+          <w:p>
+            <w:proofErr w:type="spellStart"/>
+            <w:r>
+              <w:t>ack_status</w:t>
+            </w:r>
+            <w:proofErr w:type="spellEnd"/>
+          </w:p>
+        </w:tc>
+        <w:tc>
+          <w:tcPr>
+            <w:tcW w:w="2551" w:type="dxa"/>
+            <w:shd w:val="clear" w:color="auto" w:fill="DEEAF6" w:themeFill="accent5" w:themeFillTint="33"/>
+          </w:tcPr>
+          <w:p>
+            <w:r>
+              <w:t>LED-Matrix (</w:t>
+            </w:r>
+            <w:proofErr w:type="spellStart"/>
+            <w:r>
+              <w:t>WeMos</w:t>
+            </w:r>
+            <w:proofErr w:type="spellEnd"/>
+            <w:r>
+              <w:t>)</w:t>
+            </w:r>
+          </w:p>
+        </w:tc>
+        <w:tc>
+          <w:tcPr>
+            <w:tcW w:w="4389" w:type="dxa"/>
+            <w:shd w:val="clear" w:color="auto" w:fill="DEEAF6" w:themeFill="accent5" w:themeFillTint="33"/>
+          </w:tcPr>
+          <w:p>
+            <w:r>
+              <w:t>Antwort auf Anfrage der App für Informationen über LED-Matrix mit Status</w:t>
+            </w:r>
+          </w:p>
+        </w:tc>
+      </w:tr>
+      <w:tr>
+        <w:tc>
+          <w:tcPr>
+            <w:tcW w:w="2122" w:type="dxa"/>
+            <w:shd w:val="clear" w:color="auto" w:fill="DEEAF6" w:themeFill="accent5" w:themeFillTint="33"/>
+          </w:tcPr>
+          <w:p>
+            <w:proofErr w:type="spellStart"/>
+            <w:r>
+              <w:t>ack_mode</w:t>
+            </w:r>
+            <w:proofErr w:type="spellEnd"/>
+          </w:p>
+        </w:tc>
+        <w:tc>
+          <w:tcPr>
+            <w:tcW w:w="2551" w:type="dxa"/>
+            <w:shd w:val="clear" w:color="auto" w:fill="DEEAF6" w:themeFill="accent5" w:themeFillTint="33"/>
+          </w:tcPr>
+          <w:p>
+            <w:r>
+              <w:t>LED-Matrix (</w:t>
+            </w:r>
+            <w:proofErr w:type="spellStart"/>
+            <w:r>
+              <w:t>WeMos</w:t>
+            </w:r>
+            <w:proofErr w:type="spellEnd"/>
+            <w:r>
+              <w:t>)</w:t>
+            </w:r>
+          </w:p>
+        </w:tc>
+        <w:tc>
+          <w:tcPr>
+            <w:tcW w:w="4389" w:type="dxa"/>
+            <w:shd w:val="clear" w:color="auto" w:fill="DEEAF6" w:themeFill="accent5" w:themeFillTint="33"/>
+          </w:tcPr>
+          <w:p>
+            <w:r>
+              <w:t>Antwort auf Anfrage der App für Informationen über LED-Matrix mit Modus</w:t>
+            </w:r>
+            <w:r>
+              <w:t xml:space="preserve"> („T“,“S“)</w:t>
             </w:r>
           </w:p>
         </w:tc>
@@ -463,21 +590,139 @@
           </w:tcPr>
           <w:p>
             <w:r>
-              <w:t>Wechsel den Modus (es muss ein Modus folgen (S</w:t>
-            </w:r>
-            <w:r>
-              <w:t>(zeige String)</w:t>
-            </w:r>
-            <w:r>
-              <w:t xml:space="preserve"> oder T</w:t>
-            </w:r>
-            <w:r>
-              <w:t>(zeige Zeit)</w:t>
-            </w:r>
-            <w:bookmarkStart w:id="0" w:name="_GoBack"/>
-            <w:bookmarkEnd w:id="0"/>
-            <w:r>
-              <w:t>)</w:t>
+              <w:t xml:space="preserve">Wechsel den Modus (es muss ein Modus folgen </w:t>
+            </w:r>
+          </w:p>
+        </w:tc>
+      </w:tr>
+    </w:tbl>
+    <w:p/>
+    <w:tbl>
+      <w:tblPr>
+        <w:tblStyle w:val="Tabellenraster"/>
+        <w:tblW w:w="0" w:type="auto"/>
+        <w:tblLook w:val="04A0" w:firstRow="1" w:lastRow="0" w:firstColumn="1" w:lastColumn="0" w:noHBand="0" w:noVBand="1"/>
+      </w:tblPr>
+      <w:tblGrid>
+        <w:gridCol w:w="2122"/>
+        <w:gridCol w:w="4389"/>
+      </w:tblGrid>
+      <w:tr>
+        <w:tc>
+          <w:tcPr>
+            <w:tcW w:w="2122" w:type="dxa"/>
+            <w:shd w:val="clear" w:color="auto" w:fill="9CC2E5" w:themeFill="accent5" w:themeFillTint="99"/>
+          </w:tcPr>
+          <w:p>
+            <w:r>
+              <w:t>Modi</w:t>
+            </w:r>
+          </w:p>
+        </w:tc>
+        <w:tc>
+          <w:tcPr>
+            <w:tcW w:w="4389" w:type="dxa"/>
+            <w:shd w:val="clear" w:color="auto" w:fill="9CC2E5" w:themeFill="accent5" w:themeFillTint="99"/>
+          </w:tcPr>
+          <w:p>
+            <w:r>
+              <w:t>Beschreibung</w:t>
+            </w:r>
+          </w:p>
+        </w:tc>
+      </w:tr>
+      <w:tr>
+        <w:tc>
+          <w:tcPr>
+            <w:tcW w:w="2122" w:type="dxa"/>
+            <w:shd w:val="clear" w:color="auto" w:fill="DEEAF6" w:themeFill="accent5" w:themeFillTint="33"/>
+          </w:tcPr>
+          <w:p>
+            <w:r>
+              <w:t>S</w:t>
+            </w:r>
+          </w:p>
+        </w:tc>
+        <w:tc>
+          <w:tcPr>
+            <w:tcW w:w="4389" w:type="dxa"/>
+            <w:shd w:val="clear" w:color="auto" w:fill="DEEAF6" w:themeFill="accent5" w:themeFillTint="33"/>
+          </w:tcPr>
+          <w:p>
+            <w:r>
+              <w:t>Zeige String/Text</w:t>
+            </w:r>
+          </w:p>
+        </w:tc>
+      </w:tr>
+      <w:tr>
+        <w:tc>
+          <w:tcPr>
+            <w:tcW w:w="2122" w:type="dxa"/>
+            <w:shd w:val="clear" w:color="auto" w:fill="DEEAF6" w:themeFill="accent5" w:themeFillTint="33"/>
+          </w:tcPr>
+          <w:p>
+            <w:r>
+              <w:t>T</w:t>
+            </w:r>
+          </w:p>
+        </w:tc>
+        <w:tc>
+          <w:tcPr>
+            <w:tcW w:w="4389" w:type="dxa"/>
+            <w:shd w:val="clear" w:color="auto" w:fill="DEEAF6" w:themeFill="accent5" w:themeFillTint="33"/>
+          </w:tcPr>
+          <w:p>
+            <w:r>
+              <w:t>Zeige Zeitstempel</w:t>
+            </w:r>
+          </w:p>
+        </w:tc>
+      </w:tr>
+      <w:tr>
+        <w:tc>
+          <w:tcPr>
+            <w:tcW w:w="2122" w:type="dxa"/>
+            <w:shd w:val="clear" w:color="auto" w:fill="DEEAF6" w:themeFill="accent5" w:themeFillTint="33"/>
+          </w:tcPr>
+          <w:p>
+            <w:r>
+              <w:t>X</w:t>
+            </w:r>
+          </w:p>
+        </w:tc>
+        <w:tc>
+          <w:tcPr>
+            <w:tcW w:w="4389" w:type="dxa"/>
+            <w:shd w:val="clear" w:color="auto" w:fill="DEEAF6" w:themeFill="accent5" w:themeFillTint="33"/>
+          </w:tcPr>
+          <w:p>
+            <w:r>
+              <w:t>LED-Matrix aus</w:t>
+            </w:r>
+          </w:p>
+        </w:tc>
+      </w:tr>
+      <w:tr>
+        <w:tc>
+          <w:tcPr>
+            <w:tcW w:w="2122" w:type="dxa"/>
+            <w:shd w:val="clear" w:color="auto" w:fill="DEEAF6" w:themeFill="accent5" w:themeFillTint="33"/>
+          </w:tcPr>
+          <w:p>
+            <w:r>
+              <w:t>Y</w:t>
+            </w:r>
+          </w:p>
+        </w:tc>
+        <w:tc>
+          <w:tcPr>
+            <w:tcW w:w="4389" w:type="dxa"/>
+            <w:shd w:val="clear" w:color="auto" w:fill="DEEAF6" w:themeFill="accent5" w:themeFillTint="33"/>
+          </w:tcPr>
+          <w:p>
+            <w:r>
+              <w:t>LED-Matrix an</w:t>
             </w:r>
           </w:p>
         </w:tc>

</xml_diff>

<commit_message>
Changed python script for kaiuwe - Added kaiuwe to sensornodemcu and led
</commit_message>
<xml_diff>
--- a/DATASHEET.docx
+++ b/DATASHEET.docx
@@ -2,6 +2,20 @@
 <file path=word/document.xml><?xml version="1.0" encoding="utf-8"?>
 <w:document xmlns:wpc="http://schemas.microsoft.com/office/word/2010/wordprocessingCanvas" xmlns:cx="http://schemas.microsoft.com/office/drawing/2014/chartex" xmlns:cx1="http://schemas.microsoft.com/office/drawing/2015/9/8/chartex" xmlns:cx2="http://schemas.microsoft.com/office/drawing/2015/10/21/chartex" xmlns:cx3="http://schemas.microsoft.com/office/drawing/2016/5/9/chartex" xmlns:cx4="http://schemas.microsoft.com/office/drawing/2016/5/10/chartex" xmlns:cx5="http://schemas.microsoft.com/office/drawing/2016/5/11/chartex" xmlns:cx6="http://schemas.microsoft.com/office/drawing/2016/5/12/chartex" xmlns:cx7="http://schemas.microsoft.com/office/drawing/2016/5/13/chartex" xmlns:cx8="http://schemas.microsoft.com/office/drawing/2016/5/14/chartex" xmlns:mc="http://schemas.openxmlformats.org/markup-compatibility/2006" xmlns:aink="http://schemas.microsoft.com/office/drawing/2016/ink" xmlns:am3d="http://schemas.microsoft.com/office/drawing/2017/model3d" xmlns:o="urn:schemas-microsoft-com:office:office" xmlns:r="http://schemas.openxmlformats.org/officeDocument/2006/relationships" xmlns:m="http://schemas.openxmlformats.org/officeDocument/2006/math" xmlns:v="urn:schemas-microsoft-com:vml" xmlns:wp14="http://schemas.microsoft.com/office/word/2010/wordprocessingDrawing" xmlns:wp="http://schemas.openxmlformats.org/drawingml/2006/wordprocessingDrawing" xmlns:w10="urn:schemas-microsoft-com:office:word" xmlns:w="http://schemas.openxmlformats.org/wordprocessingml/2006/main" xmlns:w14="http://schemas.microsoft.com/office/word/2010/wordml" xmlns:w15="http://schemas.microsoft.com/office/word/2012/wordml" xmlns:w16cid="http://schemas.microsoft.com/office/word/2016/wordml/cid" xmlns:w16se="http://schemas.microsoft.com/office/word/2015/wordml/symex" xmlns:wpg="http://schemas.microsoft.com/office/word/2010/wordprocessingGroup" xmlns:wpi="http://schemas.microsoft.com/office/word/2010/wordprocessingInk" xmlns:wne="http://schemas.microsoft.com/office/word/2006/wordml" xmlns:wps="http://schemas.microsoft.com/office/word/2010/wordprocessingShape" mc:Ignorable="w14 w15 w16se w16cid wp14">
   <w:body>
+    <w:p>
+      <w:r>
+        <w:t xml:space="preserve">Damit die MQTT-Nachrichten ankommen, muss ein MQTT Broker auf dem Spiegel laufen! (IP </w:t>
+      </w:r>
+      <w:r>
+        <w:t>192.168.178.102</w:t>
+      </w:r>
+      <w:r>
+        <w:t xml:space="preserve"> Port 1883)</w:t>
+      </w:r>
+      <w:bookmarkStart w:id="0" w:name="_GoBack"/>
+      <w:bookmarkEnd w:id="0"/>
+    </w:p>
+    <w:p/>
     <w:p>
       <w:r>
         <w:t xml:space="preserve">MQQT </w:t>
@@ -108,7 +122,6 @@
             <w:shd w:val="clear" w:color="auto" w:fill="DEEAF6" w:themeFill="accent5" w:themeFillTint="33"/>
           </w:tcPr>
           <w:p>
-            <w:bookmarkStart w:id="0" w:name="_GoBack"/>
             <w:proofErr w:type="spellStart"/>
             <w:r>
               <w:t>tau_x</w:t>
@@ -139,7 +152,6 @@
           </w:p>
         </w:tc>
       </w:tr>
-      <w:bookmarkEnd w:id="0"/>
       <w:tr>
         <w:tc>
           <w:tcPr>
@@ -226,7 +238,19 @@
           <w:p>
             <w:proofErr w:type="spellStart"/>
             <w:r>
-              <w:t>kai_uwe</w:t>
+              <w:t>k</w:t>
+            </w:r>
+            <w:r>
+              <w:t>ai</w:t>
+            </w:r>
+            <w:r>
+              <w:t>-</w:t>
+            </w:r>
+            <w:r>
+              <w:t>uwe</w:t>
+            </w:r>
+            <w:r>
+              <w:t>_x</w:t>
             </w:r>
             <w:proofErr w:type="spellEnd"/>
           </w:p>
@@ -250,6 +274,9 @@
           <w:p>
             <w:r>
               <w:t>Empfehlung zum Lüften</w:t>
+            </w:r>
+            <w:r>
+              <w:t xml:space="preserve"> im Raum x</w:t>
             </w:r>
           </w:p>
         </w:tc>

</xml_diff>